<commit_message>
OpenSourceTutorials-Android v0.2.2 - "Part 2 - Getting Ready"
</commit_message>
<xml_diff>
--- a/Part 2 - Getting Ready/3 - Android Studio.docx
+++ b/Part 2 - Getting Ready/3 - Android Studio.docx
@@ -10,11 +10,13 @@
         <w:bidi/>
         <w:jc w:val="both"/>
         <w:rPr>
-          <w:rFonts w:ascii="IRANSansWeb Light" w:hAnsi="IRANSansWeb Light" w:cs="IRANSansWeb Light" w:hint="cs"/>
-          <w:rtl/>
-          <w:lang w:bidi="fa-IR"/>
-        </w:rPr>
-      </w:pPr>
+          <w:rFonts w:ascii="IRANSansWeb Light" w:hAnsi="IRANSansWeb Light" w:cs="IRANSansWeb Light"/>
+          <w:rtl/>
+          <w:lang w:bidi="fa-IR"/>
+        </w:rPr>
+      </w:pPr>
+      <w:bookmarkStart w:id="0" w:name="_GoBack"/>
+      <w:bookmarkEnd w:id="0"/>
       <w:r>
         <w:rPr>
           <w:rFonts w:ascii="IRANSansWeb Light" w:hAnsi="IRANSansWeb Light" w:cs="IRANSansWeb Light" w:hint="cs"/>
@@ -46,7 +48,7 @@
         <w:bidi/>
         <w:jc w:val="both"/>
         <w:rPr>
-          <w:rFonts w:ascii="IRANSansWeb Light" w:hAnsi="IRANSansWeb Light" w:cs="IRANSansWeb Light" w:hint="cs"/>
+          <w:rFonts w:ascii="IRANSansWeb Light" w:hAnsi="IRANSansWeb Light" w:cs="IRANSansWeb Light"/>
           <w:b/>
           <w:bCs/>
           <w:rtl/>
@@ -137,7 +139,6 @@
         </w:rPr>
         <w:t xml:space="preserve"> یک محیط توسعه جاواست که توسط شرکت </w:t>
       </w:r>
-      <w:proofErr w:type="spellStart"/>
       <w:r>
         <w:rPr>
           <w:rFonts w:ascii="IRANSansWeb Light" w:hAnsi="IRANSansWeb Light" w:cs="IRANSansWeb Light"/>
@@ -145,7 +146,6 @@
         </w:rPr>
         <w:t>JetBrains</w:t>
       </w:r>
-      <w:proofErr w:type="spellEnd"/>
       <w:r>
         <w:rPr>
           <w:rFonts w:ascii="IRANSansWeb Light" w:hAnsi="IRANSansWeb Light" w:cs="IRANSansWeb Light" w:hint="cs"/>
@@ -154,7 +154,6 @@
         </w:rPr>
         <w:t xml:space="preserve"> ساخته شده.همین شرکت سازنده </w:t>
       </w:r>
-      <w:proofErr w:type="spellStart"/>
       <w:r>
         <w:rPr>
           <w:rFonts w:ascii="IRANSansWeb Light" w:hAnsi="IRANSansWeb Light" w:cs="IRANSansWeb Light"/>
@@ -162,7 +161,6 @@
         </w:rPr>
         <w:t>Kotlin</w:t>
       </w:r>
-      <w:proofErr w:type="spellEnd"/>
       <w:r>
         <w:rPr>
           <w:rFonts w:ascii="IRANSansWeb Light" w:hAnsi="IRANSansWeb Light" w:cs="IRANSansWeb Light" w:hint="cs"/>
@@ -313,7 +311,7 @@
         <w:bidi/>
         <w:jc w:val="both"/>
         <w:rPr>
-          <w:rFonts w:ascii="IRANSansWeb Light" w:hAnsi="IRANSansWeb Light" w:cs="IRANSansWeb Light" w:hint="cs"/>
+          <w:rFonts w:ascii="IRANSansWeb Light" w:hAnsi="IRANSansWeb Light" w:cs="IRANSansWeb Light"/>
           <w:rtl/>
           <w:lang w:bidi="fa-IR"/>
         </w:rPr>
@@ -326,7 +324,6 @@
         </w:rPr>
         <w:t xml:space="preserve">و دلیل دوم به خاطر </w:t>
       </w:r>
-      <w:proofErr w:type="spellStart"/>
       <w:r>
         <w:rPr>
           <w:rFonts w:ascii="IRANSansWeb Light" w:hAnsi="IRANSansWeb Light" w:cs="IRANSansWeb Light"/>
@@ -334,7 +331,6 @@
         </w:rPr>
         <w:t>Gradle</w:t>
       </w:r>
-      <w:proofErr w:type="spellEnd"/>
       <w:r>
         <w:rPr>
           <w:rFonts w:ascii="IRANSansWeb Light" w:hAnsi="IRANSansWeb Light" w:cs="IRANSansWeb Light" w:hint="cs"/>
@@ -396,7 +392,6 @@
         </w:rPr>
         <w:t xml:space="preserve">. دوتا از امکانات جذاب </w:t>
       </w:r>
-      <w:proofErr w:type="spellStart"/>
       <w:r>
         <w:rPr>
           <w:rFonts w:ascii="IRANSansWeb Light" w:hAnsi="IRANSansWeb Light" w:cs="IRANSansWeb Light"/>
@@ -404,7 +399,6 @@
         </w:rPr>
         <w:t>Gradle</w:t>
       </w:r>
-      <w:proofErr w:type="spellEnd"/>
       <w:r>
         <w:rPr>
           <w:rFonts w:ascii="IRANSansWeb Light" w:hAnsi="IRANSansWeb Light" w:cs="IRANSansWeb Light" w:hint="cs"/>
@@ -428,7 +422,6 @@
         </w:rPr>
         <w:t xml:space="preserve"> و دیگری </w:t>
       </w:r>
-      <w:proofErr w:type="spellStart"/>
       <w:r>
         <w:rPr>
           <w:rFonts w:ascii="IRANSansWeb Light" w:hAnsi="IRANSansWeb Light" w:cs="IRANSansWeb Light"/>
@@ -436,7 +429,6 @@
         </w:rPr>
         <w:t>flavours</w:t>
       </w:r>
-      <w:proofErr w:type="spellEnd"/>
       <w:r>
         <w:rPr>
           <w:rFonts w:ascii="IRANSansWeb Light" w:hAnsi="IRANSansWeb Light" w:cs="IRANSansWeb Light" w:hint="cs"/>
@@ -545,7 +537,7 @@
         <w:bidi/>
         <w:jc w:val="both"/>
         <w:rPr>
-          <w:rFonts w:ascii="IRANSansWeb Light" w:hAnsi="IRANSansWeb Light" w:cs="IRANSansWeb Light" w:hint="cs"/>
+          <w:rFonts w:ascii="IRANSansWeb Light" w:hAnsi="IRANSansWeb Light" w:cs="IRANSansWeb Light"/>
           <w:rtl/>
           <w:lang w:bidi="fa-IR"/>
         </w:rPr>
@@ -573,7 +565,6 @@
         </w:rPr>
         <w:t xml:space="preserve"> و </w:t>
       </w:r>
-      <w:proofErr w:type="spellStart"/>
       <w:r>
         <w:rPr>
           <w:rFonts w:ascii="IRANSansWeb Light" w:hAnsi="IRANSansWeb Light" w:cs="IRANSansWeb Light"/>
@@ -581,7 +572,6 @@
         </w:rPr>
         <w:t>Gradle</w:t>
       </w:r>
-      <w:proofErr w:type="spellEnd"/>
       <w:r>
         <w:rPr>
           <w:rFonts w:ascii="IRANSansWeb Light" w:hAnsi="IRANSansWeb Light" w:cs="IRANSansWeb Light" w:hint="cs"/>
@@ -630,8 +620,6 @@
         </w:rPr>
         <w:t>. من مطمئنم که شما میتونین در این بین چیزهایی رو یادبگیرین و همراه این دوره باشین.</w:t>
       </w:r>
-      <w:bookmarkStart w:id="0" w:name="_GoBack"/>
-      <w:bookmarkEnd w:id="0"/>
     </w:p>
     <w:sectPr>
       <w:pgSz w:w="12240" w:h="15840"/>
@@ -1579,7 +1567,7 @@
 </file>
 
 <file path=customXml/itemProps1.xml><?xml version="1.0" encoding="utf-8"?>
-<ds:datastoreItem xmlns:ds="http://schemas.openxmlformats.org/officeDocument/2006/customXml" ds:itemID="{0ED3C153-5817-40EB-B90D-56634B400C14}">
+<ds:datastoreItem xmlns:ds="http://schemas.openxmlformats.org/officeDocument/2006/customXml" ds:itemID="{278FC75D-D1DD-4DA8-BB60-E48C7E87EF6A}">
   <ds:schemaRefs>
     <ds:schemaRef ds:uri="http://schemas.openxmlformats.org/officeDocument/2006/bibliography"/>
   </ds:schemaRefs>

</xml_diff>